<commit_message>
APIDOC + EXPE HM
</commit_message>
<xml_diff>
--- a/Déploiement/LM_DocumentationAPI_V1.0.docx
+++ b/Déploiement/LM_DocumentationAPI_V1.0.docx
@@ -40,13 +40,374 @@
         <w:br w:type="page"/>
       </w:r>
     </w:p>
+    <w:sdt>
+      <w:sdtPr>
+        <w:rPr>
+          <w:lang w:val="fr-FR"/>
+        </w:rPr>
+        <w:id w:val="245543819"/>
+        <w:docPartObj>
+          <w:docPartGallery w:val="Table of Contents"/>
+          <w:docPartUnique/>
+        </w:docPartObj>
+      </w:sdtPr>
+      <w:sdtEndPr>
+        <w:rPr>
+          <w:rFonts w:asciiTheme="minorHAnsi" w:eastAsiaTheme="minorHAnsi" w:hAnsiTheme="minorHAnsi" w:cstheme="minorBidi"/>
+          <w:color w:val="auto"/>
+          <w:sz w:val="22"/>
+          <w:szCs w:val="22"/>
+          <w:lang w:eastAsia="en-US"/>
+        </w:rPr>
+      </w:sdtEndPr>
+      <w:sdtContent>
+        <w:p>
+          <w:pPr>
+            <w:pStyle w:val="En-ttedetabledesmatires"/>
+          </w:pPr>
+          <w:r>
+            <w:rPr>
+              <w:lang w:val="fr-FR"/>
+            </w:rPr>
+            <w:t>Contenu</w:t>
+          </w:r>
+        </w:p>
+        <w:p>
+          <w:pPr>
+            <w:pStyle w:val="TM1"/>
+            <w:tabs>
+              <w:tab w:val="right" w:leader="dot" w:pos="9062"/>
+            </w:tabs>
+            <w:rPr>
+              <w:rFonts w:eastAsiaTheme="minorEastAsia"/>
+              <w:noProof/>
+              <w:lang w:eastAsia="fr-CH"/>
+            </w:rPr>
+          </w:pPr>
+          <w:r>
+            <w:fldChar w:fldCharType="begin"/>
+          </w:r>
+          <w:r>
+            <w:instrText xml:space="preserve"> TOC \o "1-3" \h \z \u </w:instrText>
+          </w:r>
+          <w:r>
+            <w:fldChar w:fldCharType="separate"/>
+          </w:r>
+          <w:bookmarkStart w:id="0" w:name="_GoBack"/>
+          <w:bookmarkEnd w:id="0"/>
+          <w:r>
+            <w:rPr>
+              <w:rStyle w:val="Lienhypertexte"/>
+              <w:noProof/>
+            </w:rPr>
+            <w:fldChar w:fldCharType="begin"/>
+          </w:r>
+          <w:r>
+            <w:rPr>
+              <w:rStyle w:val="Lienhypertexte"/>
+              <w:noProof/>
+            </w:rPr>
+            <w:instrText xml:space="preserve"> </w:instrText>
+          </w:r>
+          <w:r>
+            <w:rPr>
+              <w:noProof/>
+            </w:rPr>
+            <w:instrText>HYPERLINK \l "_Toc44342298"</w:instrText>
+          </w:r>
+          <w:r>
+            <w:rPr>
+              <w:rStyle w:val="Lienhypertexte"/>
+              <w:noProof/>
+            </w:rPr>
+            <w:instrText xml:space="preserve"> </w:instrText>
+          </w:r>
+          <w:r>
+            <w:rPr>
+              <w:rStyle w:val="Lienhypertexte"/>
+              <w:noProof/>
+            </w:rPr>
+          </w:r>
+          <w:r>
+            <w:rPr>
+              <w:rStyle w:val="Lienhypertexte"/>
+              <w:noProof/>
+            </w:rPr>
+            <w:fldChar w:fldCharType="separate"/>
+          </w:r>
+          <w:r>
+            <w:rPr>
+              <w:rStyle w:val="Lienhypertexte"/>
+              <w:noProof/>
+            </w:rPr>
+            <w:t>Introduction</w:t>
+          </w:r>
+          <w:r>
+            <w:rPr>
+              <w:noProof/>
+              <w:webHidden/>
+            </w:rPr>
+            <w:tab/>
+          </w:r>
+          <w:r>
+            <w:rPr>
+              <w:noProof/>
+              <w:webHidden/>
+            </w:rPr>
+            <w:fldChar w:fldCharType="begin"/>
+          </w:r>
+          <w:r>
+            <w:rPr>
+              <w:noProof/>
+              <w:webHidden/>
+            </w:rPr>
+            <w:instrText xml:space="preserve"> PAGEREF _Toc44342298 \h </w:instrText>
+          </w:r>
+          <w:r>
+            <w:rPr>
+              <w:noProof/>
+              <w:webHidden/>
+            </w:rPr>
+          </w:r>
+          <w:r>
+            <w:rPr>
+              <w:noProof/>
+              <w:webHidden/>
+            </w:rPr>
+            <w:fldChar w:fldCharType="separate"/>
+          </w:r>
+          <w:r>
+            <w:rPr>
+              <w:noProof/>
+              <w:webHidden/>
+            </w:rPr>
+            <w:t>2</w:t>
+          </w:r>
+          <w:r>
+            <w:rPr>
+              <w:noProof/>
+              <w:webHidden/>
+            </w:rPr>
+            <w:fldChar w:fldCharType="end"/>
+          </w:r>
+          <w:r>
+            <w:rPr>
+              <w:rStyle w:val="Lienhypertexte"/>
+              <w:noProof/>
+            </w:rPr>
+            <w:fldChar w:fldCharType="end"/>
+          </w:r>
+        </w:p>
+        <w:p>
+          <w:pPr>
+            <w:pStyle w:val="TM1"/>
+            <w:tabs>
+              <w:tab w:val="right" w:leader="dot" w:pos="9062"/>
+            </w:tabs>
+            <w:rPr>
+              <w:rFonts w:eastAsiaTheme="minorEastAsia"/>
+              <w:noProof/>
+              <w:lang w:eastAsia="fr-CH"/>
+            </w:rPr>
+          </w:pPr>
+          <w:hyperlink w:anchor="_Toc44342299" w:history="1">
+            <w:r>
+              <w:rPr>
+                <w:rStyle w:val="Lienhypertexte"/>
+                <w:noProof/>
+              </w:rPr>
+              <w:t>Accès à l'API</w:t>
+            </w:r>
+            <w:r>
+              <w:rPr>
+                <w:noProof/>
+                <w:webHidden/>
+              </w:rPr>
+              <w:tab/>
+            </w:r>
+            <w:r>
+              <w:rPr>
+                <w:noProof/>
+                <w:webHidden/>
+              </w:rPr>
+              <w:fldChar w:fldCharType="begin"/>
+            </w:r>
+            <w:r>
+              <w:rPr>
+                <w:noProof/>
+                <w:webHidden/>
+              </w:rPr>
+              <w:instrText xml:space="preserve"> PAGEREF _Toc44342299 \h </w:instrText>
+            </w:r>
+            <w:r>
+              <w:rPr>
+                <w:noProof/>
+                <w:webHidden/>
+              </w:rPr>
+            </w:r>
+            <w:r>
+              <w:rPr>
+                <w:noProof/>
+                <w:webHidden/>
+              </w:rPr>
+              <w:fldChar w:fldCharType="separate"/>
+            </w:r>
+            <w:r>
+              <w:rPr>
+                <w:noProof/>
+                <w:webHidden/>
+              </w:rPr>
+              <w:t>2</w:t>
+            </w:r>
+            <w:r>
+              <w:rPr>
+                <w:noProof/>
+                <w:webHidden/>
+              </w:rPr>
+              <w:fldChar w:fldCharType="end"/>
+            </w:r>
+          </w:hyperlink>
+        </w:p>
+        <w:p>
+          <w:pPr>
+            <w:pStyle w:val="TM1"/>
+            <w:tabs>
+              <w:tab w:val="right" w:leader="dot" w:pos="9062"/>
+            </w:tabs>
+            <w:rPr>
+              <w:rFonts w:eastAsiaTheme="minorEastAsia"/>
+              <w:noProof/>
+              <w:lang w:eastAsia="fr-CH"/>
+            </w:rPr>
+          </w:pPr>
+          <w:hyperlink w:anchor="_Toc44342300" w:history="1">
+            <w:r>
+              <w:rPr>
+                <w:rStyle w:val="Lienhypertexte"/>
+                <w:noProof/>
+              </w:rPr>
+              <w:t>Utilisation des contrôleurs</w:t>
+            </w:r>
+            <w:r>
+              <w:rPr>
+                <w:noProof/>
+                <w:webHidden/>
+              </w:rPr>
+              <w:tab/>
+            </w:r>
+            <w:r>
+              <w:rPr>
+                <w:noProof/>
+                <w:webHidden/>
+              </w:rPr>
+              <w:fldChar w:fldCharType="begin"/>
+            </w:r>
+            <w:r>
+              <w:rPr>
+                <w:noProof/>
+                <w:webHidden/>
+              </w:rPr>
+              <w:instrText xml:space="preserve"> PAGEREF _Toc44342300 \h </w:instrText>
+            </w:r>
+            <w:r>
+              <w:rPr>
+                <w:noProof/>
+                <w:webHidden/>
+              </w:rPr>
+            </w:r>
+            <w:r>
+              <w:rPr>
+                <w:noProof/>
+                <w:webHidden/>
+              </w:rPr>
+              <w:fldChar w:fldCharType="separate"/>
+            </w:r>
+            <w:r>
+              <w:rPr>
+                <w:noProof/>
+                <w:webHidden/>
+              </w:rPr>
+              <w:t>2</w:t>
+            </w:r>
+            <w:r>
+              <w:rPr>
+                <w:noProof/>
+                <w:webHidden/>
+              </w:rPr>
+              <w:fldChar w:fldCharType="end"/>
+            </w:r>
+          </w:hyperlink>
+        </w:p>
+        <w:p>
+          <w:r>
+            <w:rPr>
+              <w:b/>
+              <w:bCs/>
+              <w:lang w:val="fr-FR"/>
+            </w:rPr>
+            <w:fldChar w:fldCharType="end"/>
+          </w:r>
+        </w:p>
+      </w:sdtContent>
+    </w:sdt>
     <w:p>
       <w:pPr>
         <w:pStyle w:val="Titre1"/>
       </w:pPr>
-      <w:r>
-        <w:lastRenderedPageBreak/>
+      <w:bookmarkStart w:id="1" w:name="_Toc44342298"/>
+      <w:r>
         <w:t>Introduction</w:t>
+      </w:r>
+      <w:bookmarkEnd w:id="1"/>
+    </w:p>
+    <w:p>
+      <w:pPr>
+        <w:rPr>
+          <w:rFonts w:cs="Consolas"/>
+          <w:color w:val="A31515"/>
+          <w:sz w:val="19"/>
+          <w:szCs w:val="19"/>
+        </w:rPr>
+      </w:pPr>
+      <w:r>
+        <w:t xml:space="preserve">Ce document vous per mettra d'utiliser  l'API </w:t>
+      </w:r>
+      <w:proofErr w:type="spellStart"/>
+      <w:r>
+        <w:t>LoveMirrorring</w:t>
+      </w:r>
+      <w:proofErr w:type="spellEnd"/>
+      <w:r>
+        <w:t xml:space="preserve"> sur le serveur Azur. L'adresse API est la suivante :   </w:t>
+      </w:r>
+      <w:hyperlink r:id="rId8" w:history="1">
+        <w:r>
+          <w:rPr>
+            <w:rStyle w:val="Lienhypertexte"/>
+            <w:rFonts w:cs="Consolas"/>
+            <w:sz w:val="19"/>
+            <w:szCs w:val="19"/>
+          </w:rPr>
+          <w:t>https://lovemirroring-api.azurewebsites.net/</w:t>
+        </w:r>
+      </w:hyperlink>
+      <w:r>
+        <w:rPr>
+          <w:rFonts w:cs="Consolas"/>
+          <w:color w:val="A31515"/>
+          <w:sz w:val="19"/>
+          <w:szCs w:val="19"/>
+        </w:rPr>
+        <w:t>api/</w:t>
+      </w:r>
+      <w:r>
+        <w:rPr>
+          <w:rFonts w:cs="Consolas"/>
+          <w:color w:val="A31515"/>
+          <w:sz w:val="19"/>
+          <w:szCs w:val="19"/>
+        </w:rPr>
+        <w:t xml:space="preserve">. </w:t>
       </w:r>
     </w:p>
     <w:p>
@@ -58,86 +419,49 @@
           <w:szCs w:val="19"/>
         </w:rPr>
       </w:pPr>
-      <w:r>
-        <w:t xml:space="preserve">Ce document vous per mettra d'utiliser  l'API </w:t>
-      </w:r>
-      <w:proofErr w:type="spellStart"/>
-      <w:r>
-        <w:t>LoveMirrorring</w:t>
-      </w:r>
-      <w:proofErr w:type="spellEnd"/>
-      <w:r>
-        <w:t xml:space="preserve"> sur le serveur Azur. L'adresse API est la suivante :   </w:t>
-      </w:r>
-      <w:hyperlink r:id="rId7" w:history="1">
-        <w:r>
-          <w:rPr>
-            <w:rStyle w:val="Lienhypertexte"/>
-            <w:rFonts w:ascii="Consolas" w:hAnsi="Consolas" w:cs="Consolas"/>
-            <w:sz w:val="19"/>
-            <w:szCs w:val="19"/>
-          </w:rPr>
-          <w:t>https://lovemirrorin</w:t>
-        </w:r>
-        <w:r>
-          <w:rPr>
-            <w:rStyle w:val="Lienhypertexte"/>
-            <w:rFonts w:ascii="Consolas" w:hAnsi="Consolas" w:cs="Consolas"/>
-            <w:sz w:val="19"/>
-            <w:szCs w:val="19"/>
-          </w:rPr>
-          <w:t>g</w:t>
-        </w:r>
-        <w:r>
-          <w:rPr>
-            <w:rStyle w:val="Lienhypertexte"/>
-            <w:rFonts w:ascii="Consolas" w:hAnsi="Consolas" w:cs="Consolas"/>
-            <w:sz w:val="19"/>
-            <w:szCs w:val="19"/>
-          </w:rPr>
-          <w:t>-api.azurewebsites.net/</w:t>
-        </w:r>
-      </w:hyperlink>
-      <w:r>
-        <w:rPr>
-          <w:rFonts w:ascii="Consolas" w:hAnsi="Consolas" w:cs="Consolas"/>
-          <w:color w:val="A31515"/>
-          <w:sz w:val="19"/>
-          <w:szCs w:val="19"/>
-        </w:rPr>
-        <w:t>api/</w:t>
-      </w:r>
-      <w:r>
-        <w:rPr>
-          <w:rFonts w:ascii="Consolas" w:hAnsi="Consolas" w:cs="Consolas"/>
-          <w:color w:val="A31515"/>
-          <w:sz w:val="19"/>
-          <w:szCs w:val="19"/>
-        </w:rPr>
-        <w:t xml:space="preserve">. </w:t>
-      </w:r>
-    </w:p>
-    <w:p>
-      <w:pPr>
-        <w:rPr>
-          <w:rFonts w:ascii="Consolas" w:hAnsi="Consolas" w:cs="Consolas"/>
-          <w:color w:val="A31515"/>
-          <w:sz w:val="19"/>
-          <w:szCs w:val="19"/>
-        </w:rPr>
-      </w:pPr>
     </w:p>
     <w:p>
       <w:pPr>
         <w:pStyle w:val="Titre1"/>
       </w:pPr>
+      <w:bookmarkStart w:id="2" w:name="_Toc44342299"/>
       <w:r>
         <w:t>Accès à l'API</w:t>
       </w:r>
-    </w:p>
-    <w:p>
-      <w:r>
-        <w:t xml:space="preserve">L'API est sécurisée via le service Identity-Server4.  Un </w:t>
+      <w:bookmarkEnd w:id="2"/>
+    </w:p>
+    <w:p>
+      <w:r>
+        <w:t xml:space="preserve">L'API est sécurisée via </w:t>
+      </w:r>
+      <w:r>
+        <w:t xml:space="preserve">le service Identity-Server4.  Un client </w:t>
+      </w:r>
+      <w:r>
+        <w:t xml:space="preserve">(dans notre cas l'application </w:t>
+      </w:r>
+      <w:proofErr w:type="spellStart"/>
+      <w:r>
+        <w:t>mvc</w:t>
+      </w:r>
+      <w:proofErr w:type="spellEnd"/>
+      <w:r>
+        <w:t xml:space="preserve">) </w:t>
+      </w:r>
+      <w:r>
+        <w:t>est défini dans le fichier de configuration avec  son mot de passe</w:t>
+      </w:r>
+      <w:r>
+        <w:t xml:space="preserve">  </w:t>
+      </w:r>
+      <w:r>
+        <w:t xml:space="preserve">ainsi que la ressource API nommé api1. Ces éléments </w:t>
+      </w:r>
+      <w:r>
+        <w:t>permettront l'authentification et donc par la suite l'autorisation d'utiliser l'API.</w:t>
+      </w:r>
+      <w:r>
+        <w:t xml:space="preserve"> Une fois le client authentifié Identity-Server4 va générer un </w:t>
       </w:r>
       <w:proofErr w:type="spellStart"/>
       <w:r>
@@ -145,15 +469,29 @@
       </w:r>
       <w:proofErr w:type="spellEnd"/>
       <w:r>
-        <w:t xml:space="preserve"> et un </w:t>
-      </w:r>
-      <w:proofErr w:type="spellStart"/>
-      <w:r>
-        <w:t>bearer</w:t>
-      </w:r>
-      <w:proofErr w:type="spellEnd"/>
-      <w:r>
-        <w:t xml:space="preserve">  permettront l'authentification et donc par la suite l'autorisation d'utiliser l'API.</w:t>
+        <w:t xml:space="preserve"> qui permettra d'utiliser l'API, le </w:t>
+      </w:r>
+      <w:proofErr w:type="spellStart"/>
+      <w:r>
+        <w:t>token</w:t>
+      </w:r>
+      <w:proofErr w:type="spellEnd"/>
+      <w:r>
+        <w:t xml:space="preserve"> a une durée de vie limité</w:t>
+      </w:r>
+      <w:r>
+        <w:t xml:space="preserve"> (Le </w:t>
+      </w:r>
+      <w:proofErr w:type="spellStart"/>
+      <w:r>
+        <w:t>token</w:t>
+      </w:r>
+      <w:proofErr w:type="spellEnd"/>
+      <w:r>
+        <w:t xml:space="preserve"> est affiché dans la page Claims dans le cadre de ce projet)</w:t>
+      </w:r>
+      <w:r>
+        <w:t>.</w:t>
       </w:r>
     </w:p>
     <w:p/>
@@ -161,9 +499,11 @@
       <w:pPr>
         <w:pStyle w:val="Titre1"/>
       </w:pPr>
+      <w:bookmarkStart w:id="3" w:name="_Toc44342300"/>
       <w:r>
         <w:t>Utilisation des contrôleurs</w:t>
       </w:r>
+      <w:bookmarkEnd w:id="3"/>
     </w:p>
     <w:p/>
     <w:p>
@@ -338,6 +678,7 @@
     </w:p>
     <w:p>
       <w:r>
+        <w:lastRenderedPageBreak/>
         <w:t>Permet de supprimer un utilisateur en passant l'id en paramètre.</w:t>
       </w:r>
     </w:p>
@@ -406,152 +747,925 @@
         <w:pStyle w:val="Sous-titre"/>
       </w:pPr>
       <w:r>
+        <w:t>Admin</w:t>
+      </w:r>
+    </w:p>
+    <w:p>
+      <w:r>
+        <w:t>[GET]</w:t>
+      </w:r>
+      <w:r>
+        <w:t>Admin/</w:t>
+      </w:r>
+      <w:proofErr w:type="spellStart"/>
+      <w:r>
+        <w:t>Welcome</w:t>
+      </w:r>
+      <w:proofErr w:type="spellEnd"/>
+    </w:p>
+    <w:p>
+      <w:r>
+        <w:t>Permet de récupérer le nombre d'utilisateur ayant un abonnement, le revenu mensuel, le revenu annuel ainsi que le nombre de connexion.</w:t>
+      </w:r>
+    </w:p>
+    <w:p>
+      <w:r>
+        <w:t>[GET]</w:t>
+      </w:r>
+      <w:r>
+        <w:t>Admin/</w:t>
+      </w:r>
+      <w:r>
+        <w:t xml:space="preserve"> </w:t>
+      </w:r>
+      <w:proofErr w:type="spellStart"/>
+      <w:r>
+        <w:t>Search</w:t>
+      </w:r>
+      <w:proofErr w:type="spellEnd"/>
+      <w:proofErr w:type="gramStart"/>
+      <w:r>
+        <w:t>/{</w:t>
+      </w:r>
+      <w:proofErr w:type="spellStart"/>
+      <w:proofErr w:type="gramEnd"/>
+      <w:r>
+        <w:t>username</w:t>
+      </w:r>
+      <w:proofErr w:type="spellEnd"/>
+      <w:r>
+        <w:t>}</w:t>
+      </w:r>
+    </w:p>
+    <w:p>
+      <w:r>
+        <w:t>Permet de chercher un utilisateur selon son pseudo.</w:t>
+      </w:r>
+    </w:p>
+    <w:p>
+      <w:r>
+        <w:t>[GET]</w:t>
+      </w:r>
+      <w:r>
+        <w:t>Admin/</w:t>
+      </w:r>
+      <w:r>
+        <w:t xml:space="preserve"> </w:t>
+      </w:r>
+      <w:proofErr w:type="spellStart"/>
+      <w:r>
+        <w:t>GetAllUsers</w:t>
+      </w:r>
+      <w:proofErr w:type="spellEnd"/>
+    </w:p>
+    <w:p>
+      <w:r>
+        <w:t>Permet de récupérer tous les utilisateurs.</w:t>
+      </w:r>
+    </w:p>
+    <w:p>
+      <w:r>
+        <w:t>[GET]Admin/</w:t>
+      </w:r>
+      <w:proofErr w:type="spellStart"/>
+      <w:r>
+        <w:t>GetAllBan</w:t>
+      </w:r>
+      <w:proofErr w:type="spellEnd"/>
+    </w:p>
+    <w:p>
+      <w:r>
+        <w:t>Permet de récupérer tous les utilisateurs</w:t>
+      </w:r>
+      <w:r>
+        <w:t xml:space="preserve"> bannis.</w:t>
+      </w:r>
+    </w:p>
+    <w:p>
+      <w:r>
+        <w:t>[PUT]Admin/</w:t>
+      </w:r>
+      <w:proofErr w:type="spellStart"/>
+      <w:r>
+        <w:t>Unban</w:t>
+      </w:r>
+      <w:proofErr w:type="spellEnd"/>
+    </w:p>
+    <w:p>
+      <w:r>
+        <w:t>Permet de ne plus bannir utilisateur selon son pseudo.</w:t>
+      </w:r>
+    </w:p>
+    <w:p>
+      <w:r>
+        <w:t>[GET]Admin</w:t>
+      </w:r>
+      <w:r>
+        <w:t>/</w:t>
+      </w:r>
+      <w:r>
+        <w:t xml:space="preserve"> </w:t>
+      </w:r>
+      <w:proofErr w:type="spellStart"/>
+      <w:r>
+        <w:t>GetAllQuiz</w:t>
+      </w:r>
+      <w:proofErr w:type="spellEnd"/>
+    </w:p>
+    <w:p>
+      <w:r>
+        <w:t>Permet de connaître tous les utilisateurs qui ont complété le quiz.</w:t>
+      </w:r>
+    </w:p>
+    <w:p>
+      <w:r>
+        <w:t>[DELETE]Admin/</w:t>
+      </w:r>
+      <w:proofErr w:type="spellStart"/>
+      <w:r>
+        <w:t>ResetQuiz</w:t>
+      </w:r>
+      <w:proofErr w:type="spellEnd"/>
+      <w:proofErr w:type="gramStart"/>
+      <w:r>
+        <w:t>/{</w:t>
+      </w:r>
+      <w:proofErr w:type="gramEnd"/>
+      <w:r>
+        <w:t>id}</w:t>
+      </w:r>
+    </w:p>
+    <w:p>
+      <w:r>
+        <w:t>Permet de supprimer les réponses du quiz puis de mettre le champ complété à false.</w:t>
+      </w:r>
+    </w:p>
+    <w:p>
+      <w:r>
+        <w:t>[GET]Admin/</w:t>
+      </w:r>
+      <w:r>
+        <w:t xml:space="preserve"> </w:t>
+      </w:r>
+      <w:proofErr w:type="spellStart"/>
+      <w:r>
+        <w:t>UserToValidate</w:t>
+      </w:r>
+      <w:proofErr w:type="spellEnd"/>
+    </w:p>
+    <w:p>
+      <w:r>
+        <w:t xml:space="preserve">Permet de récupérer la liste des utilisateurs qui n'ont pas confirmé le </w:t>
+      </w:r>
+      <w:r>
+        <w:t xml:space="preserve"> leur email et/ou numéro de téléphone.</w:t>
+      </w:r>
+    </w:p>
+    <w:p>
+      <w:r>
+        <w:t>[GET]</w:t>
+      </w:r>
+      <w:r>
+        <w:t xml:space="preserve"> </w:t>
+      </w:r>
+      <w:r>
+        <w:t>Admin/</w:t>
+      </w:r>
+      <w:proofErr w:type="spellStart"/>
+      <w:r>
+        <w:t>GetUser</w:t>
+      </w:r>
+      <w:proofErr w:type="spellEnd"/>
+      <w:proofErr w:type="gramStart"/>
+      <w:r>
+        <w:t>/{</w:t>
+      </w:r>
+      <w:proofErr w:type="gramEnd"/>
+      <w:r>
+        <w:t>id}</w:t>
+      </w:r>
+    </w:p>
+    <w:p>
+      <w:r>
+        <w:t>Permet de récupérer un utilisateur selon son id.</w:t>
+      </w:r>
+    </w:p>
+    <w:p>
+      <w:r>
+        <w:t>[GET]Admin/</w:t>
+      </w:r>
+      <w:proofErr w:type="spellStart"/>
+      <w:r>
+        <w:t>Details</w:t>
+      </w:r>
+      <w:proofErr w:type="spellEnd"/>
+      <w:proofErr w:type="gramStart"/>
+      <w:r>
+        <w:t>/{</w:t>
+      </w:r>
+      <w:proofErr w:type="gramEnd"/>
+      <w:r>
+        <w:t>id}</w:t>
+      </w:r>
+    </w:p>
+    <w:p>
+      <w:r>
         <w:lastRenderedPageBreak/>
-        <w:t>Admin</w:t>
-      </w:r>
+        <w:t>Permet de récupérer les détails d'un utilisateur en passant son id.</w:t>
+      </w:r>
+    </w:p>
+    <w:p>
+      <w:r>
+        <w:t>[PUT]</w:t>
+      </w:r>
+      <w:r>
+        <w:t xml:space="preserve"> </w:t>
+      </w:r>
+      <w:r>
+        <w:t>Admin/</w:t>
+      </w:r>
+      <w:r>
+        <w:t>Edit</w:t>
+      </w:r>
+    </w:p>
+    <w:p>
+      <w:r>
+        <w:t>Permet de modifier les détails de l'utilisateur dont certains que ce dernier  n'a pas accès.</w:t>
+      </w:r>
+    </w:p>
+    <w:p>
+      <w:r>
+        <w:t>[DELETE] Admin/</w:t>
+      </w:r>
+      <w:proofErr w:type="spellStart"/>
+      <w:r>
+        <w:t>Delete</w:t>
+      </w:r>
+      <w:proofErr w:type="spellEnd"/>
+      <w:proofErr w:type="gramStart"/>
+      <w:r>
+        <w:t>/{</w:t>
+      </w:r>
+      <w:proofErr w:type="gramEnd"/>
+      <w:r>
+        <w:t>id}</w:t>
+      </w:r>
+    </w:p>
+    <w:p>
+      <w:r>
+        <w:t>Permet de supprimé  un utilisateur</w:t>
+      </w:r>
+      <w:r>
+        <w:t xml:space="preserve"> par son id.</w:t>
+      </w:r>
+    </w:p>
+    <w:p>
+      <w:r>
+        <w:t>[GET] Admin/</w:t>
+      </w:r>
+      <w:proofErr w:type="spellStart"/>
+      <w:r>
+        <w:t>Roles</w:t>
+      </w:r>
+      <w:proofErr w:type="spellEnd"/>
+    </w:p>
+    <w:p>
+      <w:r>
+        <w:t>Permet d</w:t>
+      </w:r>
+      <w:r>
+        <w:t>e récupérer la liste des rôles.</w:t>
+      </w:r>
+    </w:p>
+    <w:p>
+      <w:r>
+        <w:t>[POST]Admin/</w:t>
+      </w:r>
+      <w:proofErr w:type="spellStart"/>
+      <w:r>
+        <w:t>CreateRole</w:t>
+      </w:r>
+      <w:proofErr w:type="spellEnd"/>
+    </w:p>
+    <w:p>
+      <w:r>
+        <w:t>Permet de créer un rôle.</w:t>
+      </w:r>
+    </w:p>
+    <w:p>
+      <w:r>
+        <w:t>[POST]Admin/</w:t>
+      </w:r>
+      <w:proofErr w:type="spellStart"/>
+      <w:r>
+        <w:t>UpdateUserRole</w:t>
+      </w:r>
+      <w:proofErr w:type="spellEnd"/>
+    </w:p>
+    <w:p>
+      <w:r>
+        <w:t>Permet de mettre à j</w:t>
+      </w:r>
+      <w:r>
+        <w:t>our les rôles des utilisateurs.</w:t>
+      </w:r>
+    </w:p>
+    <w:p>
+      <w:r>
+        <w:t>[PUT]Admin/</w:t>
+      </w:r>
+      <w:proofErr w:type="spellStart"/>
+      <w:r>
+        <w:t>GiveNewPassword</w:t>
+      </w:r>
+      <w:proofErr w:type="spellEnd"/>
+      <w:proofErr w:type="gramStart"/>
+      <w:r>
+        <w:t>/{</w:t>
+      </w:r>
+      <w:proofErr w:type="gramEnd"/>
+      <w:r>
+        <w:t>id}</w:t>
+      </w:r>
+    </w:p>
+    <w:p>
+      <w:r>
+        <w:t xml:space="preserve"> </w:t>
+      </w:r>
+      <w:r>
+        <w:t>Permet de donner un nouveau mot de passe par mail à un utilisateur défini par son id.</w:t>
+      </w:r>
+    </w:p>
+    <w:p>
+      <w:pPr>
+        <w:pStyle w:val="Sous-titre"/>
+        <w:rPr>
+          <w:rFonts w:asciiTheme="minorHAnsi" w:eastAsiaTheme="minorHAnsi" w:hAnsiTheme="minorHAnsi" w:cstheme="minorBidi"/>
+          <w:i w:val="0"/>
+          <w:iCs w:val="0"/>
+          <w:color w:val="auto"/>
+          <w:spacing w:val="0"/>
+          <w:sz w:val="22"/>
+          <w:szCs w:val="22"/>
+        </w:rPr>
+      </w:pPr>
+    </w:p>
+    <w:p/>
+    <w:p>
+      <w:pPr>
+        <w:pStyle w:val="Sous-titre"/>
+      </w:pPr>
+      <w:proofErr w:type="spellStart"/>
+      <w:r>
+        <w:t>Ads</w:t>
+      </w:r>
+      <w:proofErr w:type="spellEnd"/>
     </w:p>
     <w:p>
       <w:r>
         <w:t>[GET]</w:t>
       </w:r>
-      <w:r>
-        <w:t>Admin/</w:t>
-      </w:r>
-      <w:proofErr w:type="spellStart"/>
-      <w:r>
-        <w:t>Welcome</w:t>
-      </w:r>
-      <w:proofErr w:type="spellEnd"/>
-    </w:p>
-    <w:p>
-      <w:r>
-        <w:t>Permet de récupérer le nombre d'utilisateur ayant un abonnement, le revenu mensuel, le revenu annuel ainsi que le nombre de connexion.</w:t>
+      <w:proofErr w:type="spellStart"/>
+      <w:r>
+        <w:t>Ads</w:t>
+      </w:r>
+      <w:proofErr w:type="spellEnd"/>
+    </w:p>
+    <w:p>
+      <w:r>
+        <w:t xml:space="preserve">Permet </w:t>
+      </w:r>
+      <w:r>
+        <w:t>de récupérer la liste des pubs.</w:t>
+      </w:r>
+    </w:p>
+    <w:p>
+      <w:r>
+        <w:t>[GET]</w:t>
+      </w:r>
+      <w:proofErr w:type="spellStart"/>
+      <w:r>
+        <w:t>Ads</w:t>
+      </w:r>
+      <w:proofErr w:type="spellEnd"/>
+      <w:proofErr w:type="gramStart"/>
+      <w:r>
+        <w:t>/{</w:t>
+      </w:r>
+      <w:proofErr w:type="gramEnd"/>
+      <w:r>
+        <w:t>id}</w:t>
+      </w:r>
+    </w:p>
+    <w:p>
+      <w:r>
+        <w:t>Permet de récup</w:t>
+      </w:r>
+      <w:r>
+        <w:t>érer une pub défini par son id.</w:t>
+      </w:r>
+    </w:p>
+    <w:p>
+      <w:r>
+        <w:t>[PUT]</w:t>
+      </w:r>
+      <w:proofErr w:type="spellStart"/>
+      <w:r>
+        <w:t>Ads</w:t>
+      </w:r>
+      <w:proofErr w:type="spellEnd"/>
+      <w:proofErr w:type="gramStart"/>
+      <w:r>
+        <w:t>/{</w:t>
+      </w:r>
+      <w:proofErr w:type="gramEnd"/>
+      <w:r>
+        <w:t>id}</w:t>
+      </w:r>
+    </w:p>
+    <w:p>
+      <w:r>
+        <w:t>Permet de modifi</w:t>
+      </w:r>
+      <w:r>
+        <w:t>er une pub défini par son id.</w:t>
+      </w:r>
+    </w:p>
+    <w:p>
+      <w:r>
+        <w:t>[POST]</w:t>
+      </w:r>
+      <w:proofErr w:type="spellStart"/>
+      <w:r>
+        <w:t>Ads</w:t>
+      </w:r>
+      <w:proofErr w:type="spellEnd"/>
+    </w:p>
+    <w:p>
+      <w:r>
+        <w:t xml:space="preserve">Permet d'ajouter </w:t>
+      </w:r>
+      <w:r>
+        <w:t>une pub.</w:t>
+      </w:r>
+    </w:p>
+    <w:p>
+      <w:r>
+        <w:t>[DELETE]</w:t>
+      </w:r>
+      <w:proofErr w:type="spellStart"/>
+      <w:r>
+        <w:t>Ads</w:t>
+      </w:r>
+      <w:proofErr w:type="spellEnd"/>
+      <w:proofErr w:type="gramStart"/>
+      <w:r>
+        <w:t>/{</w:t>
+      </w:r>
+      <w:proofErr w:type="gramEnd"/>
+      <w:r>
+        <w:t>id}</w:t>
+      </w:r>
+    </w:p>
+    <w:p>
+      <w:r>
+        <w:t>Permet de supprimer une pub défini par son id.</w:t>
       </w:r>
     </w:p>
     <w:p/>
     <w:p>
+      <w:pPr>
+        <w:pStyle w:val="Sous-titre"/>
+      </w:pPr>
+      <w:proofErr w:type="spellStart"/>
+      <w:r>
+        <w:lastRenderedPageBreak/>
+        <w:t>Answer</w:t>
+      </w:r>
+      <w:proofErr w:type="spellEnd"/>
+      <w:r>
+        <w:t xml:space="preserve"> </w:t>
+      </w:r>
+      <w:proofErr w:type="spellStart"/>
+      <w:r>
+        <w:t>Request</w:t>
+      </w:r>
+      <w:proofErr w:type="spellEnd"/>
+    </w:p>
+    <w:p>
       <w:r>
         <w:t>[GET]</w:t>
       </w:r>
-      <w:r>
-        <w:t>Admin/</w:t>
-      </w:r>
-      <w:r>
-        <w:t xml:space="preserve"> </w:t>
-      </w:r>
-      <w:proofErr w:type="spellStart"/>
-      <w:r>
-        <w:t>Search</w:t>
+      <w:proofErr w:type="spellStart"/>
+      <w:r>
+        <w:t>AnswerRequests</w:t>
+      </w:r>
+      <w:proofErr w:type="spellEnd"/>
+    </w:p>
+    <w:p>
+      <w:r>
+        <w:t xml:space="preserve">Permet de récupérer la liste des demandes </w:t>
+      </w:r>
+      <w:r>
+        <w:t>de contacts</w:t>
+      </w:r>
+      <w:r>
+        <w:t>.</w:t>
+      </w:r>
+    </w:p>
+    <w:p>
+      <w:r>
+        <w:t>[GET]</w:t>
+      </w:r>
+      <w:proofErr w:type="spellStart"/>
+      <w:r>
+        <w:t>AnswerRequets</w:t>
       </w:r>
       <w:proofErr w:type="spellEnd"/>
       <w:proofErr w:type="gramStart"/>
       <w:r>
         <w:t>/{</w:t>
       </w:r>
-      <w:proofErr w:type="spellStart"/>
       <w:proofErr w:type="gramEnd"/>
       <w:r>
-        <w:t>username</w:t>
-      </w:r>
-      <w:proofErr w:type="spellEnd"/>
-      <w:r>
-        <w:t>}</w:t>
-      </w:r>
-    </w:p>
-    <w:p>
-      <w:r>
-        <w:t>Permet de chercher un utilisateur selon son pseudo.</w:t>
+        <w:t>id}</w:t>
+      </w:r>
+    </w:p>
+    <w:p>
+      <w:r>
+        <w:t xml:space="preserve">Permet de récupérer la demande </w:t>
+      </w:r>
+      <w:r>
+        <w:t>de contact</w:t>
+      </w:r>
+      <w:r>
+        <w:t xml:space="preserve"> défini par son id.</w:t>
+      </w:r>
+    </w:p>
+    <w:p>
+      <w:r>
+        <w:t>[PUT]</w:t>
+      </w:r>
+      <w:r>
+        <w:t xml:space="preserve"> </w:t>
+      </w:r>
+      <w:proofErr w:type="spellStart"/>
+      <w:r>
+        <w:t>AnswerRequets</w:t>
+      </w:r>
+      <w:proofErr w:type="spellEnd"/>
+      <w:r>
+        <w:t xml:space="preserve"> </w:t>
+      </w:r>
+      <w:proofErr w:type="gramStart"/>
+      <w:r>
+        <w:t>/{</w:t>
+      </w:r>
+      <w:proofErr w:type="gramEnd"/>
+      <w:r>
+        <w:t>id}</w:t>
+      </w:r>
+    </w:p>
+    <w:p>
+      <w:r>
+        <w:t xml:space="preserve">Permet de modifier une </w:t>
+      </w:r>
+      <w:r>
+        <w:t xml:space="preserve">demande </w:t>
+      </w:r>
+      <w:r>
+        <w:t>de contact</w:t>
+      </w:r>
+      <w:r>
+        <w:t xml:space="preserve"> défini par son id.</w:t>
+      </w:r>
+    </w:p>
+    <w:p>
+      <w:r>
+        <w:t>[POST]</w:t>
+      </w:r>
+      <w:r>
+        <w:t xml:space="preserve"> </w:t>
+      </w:r>
+      <w:proofErr w:type="spellStart"/>
+      <w:r>
+        <w:t>AnswerRequets</w:t>
+      </w:r>
+      <w:proofErr w:type="spellEnd"/>
+    </w:p>
+    <w:p>
+      <w:r>
+        <w:t xml:space="preserve">Permet d'ajouter une </w:t>
+      </w:r>
+      <w:r>
+        <w:t xml:space="preserve">demande </w:t>
+      </w:r>
+      <w:r>
+        <w:t>de contact</w:t>
+      </w:r>
+      <w:r>
+        <w:t>.</w:t>
+      </w:r>
+    </w:p>
+    <w:p>
+      <w:r>
+        <w:t>[DELETE]</w:t>
+      </w:r>
+      <w:r>
+        <w:t xml:space="preserve"> </w:t>
+      </w:r>
+      <w:proofErr w:type="spellStart"/>
+      <w:r>
+        <w:t>AnswerRequets</w:t>
+      </w:r>
+      <w:proofErr w:type="spellEnd"/>
+      <w:r>
+        <w:t xml:space="preserve"> </w:t>
+      </w:r>
+      <w:proofErr w:type="gramStart"/>
+      <w:r>
+        <w:t>/{</w:t>
+      </w:r>
+      <w:proofErr w:type="gramEnd"/>
+      <w:r>
+        <w:t>id}</w:t>
+      </w:r>
+    </w:p>
+    <w:p>
+      <w:r>
+        <w:t xml:space="preserve">Permet de supprimer une </w:t>
+      </w:r>
+      <w:r>
+        <w:t xml:space="preserve">demande </w:t>
+      </w:r>
+      <w:r>
+        <w:t>de contact</w:t>
+      </w:r>
+      <w:r>
+        <w:t xml:space="preserve"> défini par son id.</w:t>
       </w:r>
     </w:p>
     <w:p/>
     <w:p>
+      <w:pPr>
+        <w:pStyle w:val="Sous-titre"/>
+      </w:pPr>
+      <w:proofErr w:type="spellStart"/>
+      <w:r>
+        <w:t>Answers</w:t>
+      </w:r>
+      <w:proofErr w:type="spellEnd"/>
+    </w:p>
+    <w:p>
       <w:r>
         <w:t>[GET]</w:t>
       </w:r>
       <w:r>
-        <w:t>Admin/</w:t>
-      </w:r>
-      <w:r>
-        <w:t xml:space="preserve"> </w:t>
-      </w:r>
-      <w:proofErr w:type="spellStart"/>
-      <w:r>
-        <w:t>GetAllUsers</w:t>
-      </w:r>
-      <w:proofErr w:type="spellEnd"/>
-    </w:p>
-    <w:p>
-      <w:r>
-        <w:t>Permet de récupérer tous les utilisateurs.</w:t>
+        <w:t xml:space="preserve"> </w:t>
+      </w:r>
+      <w:proofErr w:type="spellStart"/>
+      <w:r>
+        <w:t>Answers</w:t>
+      </w:r>
+      <w:proofErr w:type="spellEnd"/>
+    </w:p>
+    <w:p>
+      <w:r>
+        <w:t>Permet de récupé</w:t>
+      </w:r>
+      <w:r>
+        <w:t>rer la liste des réponses du quiz</w:t>
+      </w:r>
+      <w:r>
+        <w:t>.</w:t>
+      </w:r>
+    </w:p>
+    <w:p>
+      <w:r>
+        <w:t>[GET]</w:t>
+      </w:r>
+      <w:r>
+        <w:t xml:space="preserve"> </w:t>
+      </w:r>
+      <w:proofErr w:type="spellStart"/>
+      <w:r>
+        <w:t>Answers</w:t>
+      </w:r>
+      <w:proofErr w:type="spellEnd"/>
+      <w:proofErr w:type="gramStart"/>
+      <w:r>
+        <w:t>/{</w:t>
+      </w:r>
+      <w:proofErr w:type="gramEnd"/>
+      <w:r>
+        <w:t>id}</w:t>
+      </w:r>
+    </w:p>
+    <w:p>
+      <w:r>
+        <w:t xml:space="preserve">Permet de récupérer </w:t>
+      </w:r>
+      <w:r>
+        <w:t>une</w:t>
+      </w:r>
+      <w:r>
+        <w:t xml:space="preserve"> </w:t>
+      </w:r>
+      <w:r>
+        <w:t>réponse</w:t>
+      </w:r>
+      <w:r>
+        <w:t xml:space="preserve"> du quiz</w:t>
+      </w:r>
+      <w:r>
+        <w:t xml:space="preserve"> défini </w:t>
+      </w:r>
+      <w:r>
+        <w:t>par son id.</w:t>
+      </w:r>
+    </w:p>
+    <w:p>
+      <w:r>
+        <w:t>[PUT]</w:t>
+      </w:r>
+      <w:r>
+        <w:t xml:space="preserve"> </w:t>
+      </w:r>
+      <w:proofErr w:type="spellStart"/>
+      <w:r>
+        <w:t>Answers</w:t>
+      </w:r>
+      <w:proofErr w:type="spellEnd"/>
+      <w:proofErr w:type="gramStart"/>
+      <w:r>
+        <w:t>/{</w:t>
+      </w:r>
+      <w:proofErr w:type="gramEnd"/>
+      <w:r>
+        <w:t>id}</w:t>
+      </w:r>
+    </w:p>
+    <w:p>
+      <w:r>
+        <w:t>Permet de modifier une réponse du quiz défini par son id.</w:t>
+      </w:r>
+    </w:p>
+    <w:p>
+      <w:r>
+        <w:t>[POST]</w:t>
+      </w:r>
+      <w:r>
+        <w:t xml:space="preserve"> </w:t>
+      </w:r>
+      <w:proofErr w:type="spellStart"/>
+      <w:r>
+        <w:t>Answers</w:t>
+      </w:r>
+      <w:proofErr w:type="spellEnd"/>
+    </w:p>
+    <w:p>
+      <w:r>
+        <w:t>Permet</w:t>
+      </w:r>
+      <w:r>
+        <w:t xml:space="preserve"> d'ajouter</w:t>
+      </w:r>
+      <w:r>
+        <w:t xml:space="preserve"> une réponse du quiz.</w:t>
+      </w:r>
+    </w:p>
+    <w:p>
+      <w:r>
+        <w:t>[DELETE]</w:t>
+      </w:r>
+      <w:r>
+        <w:t xml:space="preserve"> </w:t>
+      </w:r>
+      <w:proofErr w:type="spellStart"/>
+      <w:r>
+        <w:t>Answers</w:t>
+      </w:r>
+      <w:proofErr w:type="spellEnd"/>
+      <w:proofErr w:type="gramStart"/>
+      <w:r>
+        <w:t>/{</w:t>
+      </w:r>
+      <w:proofErr w:type="gramEnd"/>
+      <w:r>
+        <w:t>id}</w:t>
+      </w:r>
+    </w:p>
+    <w:p>
+      <w:r>
+        <w:t>Permet de supprimer une réponse du quiz</w:t>
+      </w:r>
+      <w:r>
+        <w:t xml:space="preserve"> </w:t>
+      </w:r>
+      <w:r>
+        <w:t>défini par son id.</w:t>
       </w:r>
     </w:p>
     <w:p/>
-    <w:p>
-      <w:r>
-        <w:t>[GET]Admin/</w:t>
-      </w:r>
-      <w:proofErr w:type="spellStart"/>
-      <w:r>
-        <w:t>GetAllBan</w:t>
-      </w:r>
-      <w:proofErr w:type="spellEnd"/>
-    </w:p>
-    <w:p>
-      <w:r>
-        <w:t>Permet de récupérer tous les utilisateurs</w:t>
-      </w:r>
-      <w:r>
-        <w:t xml:space="preserve"> bannis.</w:t>
-      </w:r>
-    </w:p>
     <w:p/>
-    <w:p>
-      <w:r>
-        <w:t>[PUT]Admin/</w:t>
-      </w:r>
-      <w:proofErr w:type="spellStart"/>
-      <w:r>
-        <w:t>Unban</w:t>
-      </w:r>
-      <w:proofErr w:type="spellEnd"/>
-    </w:p>
-    <w:p>
-      <w:r>
-        <w:t>Permet de ne plus bannir utilisateur selon son pseudo.</w:t>
-      </w:r>
-    </w:p>
     <w:p/>
-    <w:p>
-      <w:r>
-        <w:t>[GET]Admin</w:t>
-      </w:r>
+    <w:p/>
+    <w:p>
+      <w:pPr>
+        <w:pStyle w:val="Sous-titre"/>
+      </w:pPr>
+      <w:r>
+        <w:lastRenderedPageBreak/>
+        <w:t>Bot Actions</w:t>
+      </w:r>
+    </w:p>
+    <w:p>
+      <w:r>
+        <w:t>[PUT]</w:t>
+      </w:r>
+      <w:proofErr w:type="spellStart"/>
+      <w:r>
+        <w:t>BotActions</w:t>
+      </w:r>
+      <w:proofErr w:type="spellEnd"/>
       <w:r>
         <w:t>/</w:t>
       </w:r>
-      <w:r>
-        <w:t xml:space="preserve"> </w:t>
-      </w:r>
-      <w:proofErr w:type="spellStart"/>
-      <w:r>
-        <w:t>GetAllQuiz</w:t>
-      </w:r>
-      <w:proofErr w:type="spellEnd"/>
-    </w:p>
-    <w:p>
-      <w:r>
-        <w:t>Permet de connaître tous les utilisateurs qui ont complété le quiz.</w:t>
+      <w:proofErr w:type="spellStart"/>
+      <w:r>
+        <w:t>BanUser</w:t>
+      </w:r>
+      <w:proofErr w:type="spellEnd"/>
+      <w:proofErr w:type="gramStart"/>
+      <w:r>
+        <w:t>/{</w:t>
+      </w:r>
+      <w:proofErr w:type="gramEnd"/>
+      <w:r>
+        <w:t>id}</w:t>
+      </w:r>
+    </w:p>
+    <w:p>
+      <w:r>
+        <w:t>Permet de bannir un utilisateur jusqu'au 03 05 2400 via le chat bot.</w:t>
       </w:r>
     </w:p>
     <w:p/>
     <w:p>
-      <w:r>
-        <w:t>[DELETE]Admin/</w:t>
-      </w:r>
-      <w:proofErr w:type="spellStart"/>
-      <w:r>
-        <w:t>ResetQuiz</w:t>
-      </w:r>
-      <w:proofErr w:type="spellEnd"/>
+      <w:pPr>
+        <w:pStyle w:val="Sous-titre"/>
+      </w:pPr>
+      <w:r>
+        <w:t xml:space="preserve">Bot </w:t>
+      </w:r>
+      <w:proofErr w:type="spellStart"/>
+      <w:r>
+        <w:t>Commands</w:t>
+      </w:r>
+      <w:proofErr w:type="spellEnd"/>
+    </w:p>
+    <w:p>
+      <w:r>
+        <w:t>[GET]</w:t>
+      </w:r>
+      <w:r>
+        <w:t xml:space="preserve"> </w:t>
+      </w:r>
+      <w:proofErr w:type="spellStart"/>
+      <w:r>
+        <w:t>Bot</w:t>
+      </w:r>
+      <w:r>
+        <w:t>Commands</w:t>
+      </w:r>
+      <w:proofErr w:type="spellEnd"/>
+    </w:p>
+    <w:p>
+      <w:r>
+        <w:t xml:space="preserve">Permet de récupérer la liste des </w:t>
+      </w:r>
+      <w:r>
+        <w:t>commandes du bot</w:t>
+      </w:r>
+      <w:r>
+        <w:t>.</w:t>
+      </w:r>
+    </w:p>
+    <w:p>
+      <w:r>
+        <w:t>[GET]</w:t>
+      </w:r>
+      <w:r>
+        <w:t xml:space="preserve"> </w:t>
+      </w:r>
+      <w:proofErr w:type="spellStart"/>
+      <w:r>
+        <w:t>BotCommands</w:t>
+      </w:r>
+      <w:proofErr w:type="spellEnd"/>
+      <w:r>
+        <w:t xml:space="preserve"> </w:t>
+      </w:r>
       <w:proofErr w:type="gramStart"/>
       <w:r>
         <w:t>/{</w:t>
@@ -563,30 +1677,140 @@
     </w:p>
     <w:p>
       <w:r>
-        <w:t>Permet de supprimer les réponses du quiz puis de mettre le champ complété à false.</w:t>
+        <w:t xml:space="preserve">Permet de récupérer </w:t>
+      </w:r>
+      <w:r>
+        <w:t>une</w:t>
+      </w:r>
+      <w:r>
+        <w:t xml:space="preserve"> </w:t>
+      </w:r>
+      <w:r>
+        <w:t>commande</w:t>
+      </w:r>
+      <w:r>
+        <w:t xml:space="preserve"> du bot</w:t>
+      </w:r>
+      <w:r>
+        <w:t xml:space="preserve"> défini par son id</w:t>
+      </w:r>
+      <w:r>
+        <w:t>.</w:t>
+      </w:r>
+    </w:p>
+    <w:p>
+      <w:r>
+        <w:t>[PUT]</w:t>
+      </w:r>
+      <w:r>
+        <w:t xml:space="preserve"> </w:t>
+      </w:r>
+      <w:proofErr w:type="spellStart"/>
+      <w:r>
+        <w:t>BotCommands</w:t>
+      </w:r>
+      <w:proofErr w:type="spellEnd"/>
+      <w:r>
+        <w:t xml:space="preserve"> </w:t>
+      </w:r>
+      <w:proofErr w:type="gramStart"/>
+      <w:r>
+        <w:t>/{</w:t>
+      </w:r>
+      <w:proofErr w:type="gramEnd"/>
+      <w:r>
+        <w:t>id}</w:t>
+      </w:r>
+    </w:p>
+    <w:p>
+      <w:r>
+        <w:t xml:space="preserve">Permet de modifier </w:t>
+      </w:r>
+      <w:r>
+        <w:t xml:space="preserve">une commande du bot </w:t>
+      </w:r>
+      <w:r>
+        <w:t>défini par son id.</w:t>
+      </w:r>
+    </w:p>
+    <w:p>
+      <w:r>
+        <w:t>[POST]</w:t>
+      </w:r>
+      <w:r>
+        <w:t xml:space="preserve"> </w:t>
+      </w:r>
+      <w:proofErr w:type="spellStart"/>
+      <w:r>
+        <w:t>BotCommands</w:t>
+      </w:r>
+      <w:proofErr w:type="spellEnd"/>
+    </w:p>
+    <w:p>
+      <w:r>
+        <w:t xml:space="preserve">Permet d'ajouter </w:t>
+      </w:r>
+      <w:r>
+        <w:t xml:space="preserve">une commande </w:t>
+      </w:r>
+      <w:r>
+        <w:t>au</w:t>
+      </w:r>
+      <w:r>
+        <w:t xml:space="preserve"> bot</w:t>
+      </w:r>
+      <w:r>
+        <w:t>.</w:t>
+      </w:r>
+    </w:p>
+    <w:p>
+      <w:r>
+        <w:t>[DELETE]</w:t>
+      </w:r>
+      <w:r>
+        <w:t xml:space="preserve"> </w:t>
+      </w:r>
+      <w:proofErr w:type="spellStart"/>
+      <w:r>
+        <w:t>BotCommands</w:t>
+      </w:r>
+      <w:proofErr w:type="spellEnd"/>
+      <w:r>
+        <w:t xml:space="preserve"> </w:t>
+      </w:r>
+      <w:proofErr w:type="gramStart"/>
+      <w:r>
+        <w:t>/{</w:t>
+      </w:r>
+      <w:proofErr w:type="gramEnd"/>
+      <w:r>
+        <w:t>id}</w:t>
+      </w:r>
+    </w:p>
+    <w:p>
+      <w:r>
+        <w:t xml:space="preserve">Permet de supprimer </w:t>
+      </w:r>
+      <w:r>
+        <w:t xml:space="preserve">une commande du bot </w:t>
+      </w:r>
+      <w:r>
+        <w:t>défini par son id.</w:t>
       </w:r>
     </w:p>
     <w:p/>
     <w:p>
-      <w:r>
-        <w:t>[GET]Admin/</w:t>
-      </w:r>
-      <w:r>
-        <w:t xml:space="preserve"> </w:t>
-      </w:r>
-      <w:proofErr w:type="spellStart"/>
-      <w:r>
-        <w:t>UserToValidate</w:t>
-      </w:r>
-      <w:proofErr w:type="spellEnd"/>
-    </w:p>
-    <w:p>
-      <w:r>
-        <w:t xml:space="preserve">Permet de récupérer la liste des utilisateurs qui n'ont pas confirmé le </w:t>
-      </w:r>
-      <w:r>
-        <w:t xml:space="preserve"> leur email et/ou numéro de téléphone.</w:t>
-      </w:r>
+      <w:pPr>
+        <w:pStyle w:val="Sous-titre"/>
+      </w:pPr>
+      <w:r>
+        <w:t xml:space="preserve">Contact </w:t>
+      </w:r>
+      <w:proofErr w:type="spellStart"/>
+      <w:r>
+        <w:t>Requests</w:t>
+      </w:r>
+      <w:proofErr w:type="spellEnd"/>
     </w:p>
     <w:p>
       <w:r>
@@ -595,14 +1819,38 @@
       <w:r>
         <w:t xml:space="preserve"> </w:t>
       </w:r>
-      <w:r>
-        <w:t>Admin/</w:t>
-      </w:r>
-      <w:proofErr w:type="spellStart"/>
-      <w:r>
-        <w:t>GetUser</w:t>
-      </w:r>
-      <w:proofErr w:type="spellEnd"/>
+      <w:proofErr w:type="spellStart"/>
+      <w:r>
+        <w:t>ContactRequests</w:t>
+      </w:r>
+      <w:proofErr w:type="spellEnd"/>
+    </w:p>
+    <w:p>
+      <w:r>
+        <w:t xml:space="preserve">Permet de récupérer la liste </w:t>
+      </w:r>
+      <w:r>
+        <w:t>des réponses aux demandes de contact</w:t>
+      </w:r>
+      <w:r>
+        <w:t>.</w:t>
+      </w:r>
+    </w:p>
+    <w:p>
+      <w:r>
+        <w:t>[GET]</w:t>
+      </w:r>
+      <w:r>
+        <w:t xml:space="preserve"> </w:t>
+      </w:r>
+      <w:proofErr w:type="spellStart"/>
+      <w:r>
+        <w:t>ContactRequests</w:t>
+      </w:r>
+      <w:proofErr w:type="spellEnd"/>
+      <w:r>
+        <w:t xml:space="preserve"> </w:t>
+      </w:r>
       <w:proofErr w:type="gramStart"/>
       <w:r>
         <w:t>/{</w:t>
@@ -614,19 +1862,622 @@
     </w:p>
     <w:p>
       <w:r>
-        <w:t>Permet de récupérer un utilisateur selon son id.</w:t>
+        <w:t xml:space="preserve">Permet de récupérer la </w:t>
+      </w:r>
+      <w:r>
+        <w:t xml:space="preserve">réponse de la demande de contact </w:t>
+      </w:r>
+      <w:r>
+        <w:t>défini par son id.</w:t>
+      </w:r>
+    </w:p>
+    <w:p>
+      <w:r>
+        <w:t>[PUT]</w:t>
+      </w:r>
+      <w:r>
+        <w:t xml:space="preserve"> </w:t>
+      </w:r>
+      <w:proofErr w:type="spellStart"/>
+      <w:r>
+        <w:t>ContactRequests</w:t>
+      </w:r>
+      <w:proofErr w:type="spellEnd"/>
+      <w:r>
+        <w:t xml:space="preserve"> </w:t>
+      </w:r>
+      <w:proofErr w:type="gramStart"/>
+      <w:r>
+        <w:t>/{</w:t>
+      </w:r>
+      <w:proofErr w:type="gramEnd"/>
+      <w:r>
+        <w:t>id}</w:t>
+      </w:r>
+    </w:p>
+    <w:p>
+      <w:r>
+        <w:t xml:space="preserve">Permet de modifier </w:t>
+      </w:r>
+      <w:r>
+        <w:t xml:space="preserve">la réponse de la demande de contact </w:t>
+      </w:r>
+      <w:r>
+        <w:t>défini par son id.</w:t>
+      </w:r>
+    </w:p>
+    <w:p>
+      <w:r>
+        <w:t>[POST]</w:t>
+      </w:r>
+      <w:r>
+        <w:t xml:space="preserve"> </w:t>
+      </w:r>
+      <w:proofErr w:type="spellStart"/>
+      <w:r>
+        <w:t>ContactRequests</w:t>
+      </w:r>
+      <w:proofErr w:type="spellEnd"/>
+    </w:p>
+    <w:p>
+      <w:r>
+        <w:t xml:space="preserve">Permet d'ajouter </w:t>
+      </w:r>
+      <w:r>
+        <w:t>une</w:t>
+      </w:r>
+      <w:r>
+        <w:t xml:space="preserve"> réponse</w:t>
+      </w:r>
+      <w:r>
+        <w:t xml:space="preserve"> de </w:t>
+      </w:r>
+      <w:r>
+        <w:t xml:space="preserve"> demande de contact</w:t>
+      </w:r>
+      <w:r>
+        <w:t>.</w:t>
+      </w:r>
+    </w:p>
+    <w:p>
+      <w:r>
+        <w:t>[DELETE]</w:t>
+      </w:r>
+      <w:r>
+        <w:t xml:space="preserve"> </w:t>
+      </w:r>
+      <w:proofErr w:type="spellStart"/>
+      <w:r>
+        <w:t>ContactRequests</w:t>
+      </w:r>
+      <w:proofErr w:type="spellEnd"/>
+      <w:r>
+        <w:t xml:space="preserve"> </w:t>
+      </w:r>
+      <w:proofErr w:type="gramStart"/>
+      <w:r>
+        <w:t>/{</w:t>
+      </w:r>
+      <w:proofErr w:type="gramEnd"/>
+      <w:r>
+        <w:t>id}</w:t>
+      </w:r>
+    </w:p>
+    <w:p>
+      <w:r>
+        <w:t xml:space="preserve">Permet de supprimer </w:t>
+      </w:r>
+      <w:r>
+        <w:t>une</w:t>
+      </w:r>
+      <w:r>
+        <w:t xml:space="preserve"> réponse de la demande de contact </w:t>
+      </w:r>
+      <w:r>
+        <w:t>défini par son id.</w:t>
+      </w:r>
+    </w:p>
+    <w:p/>
+    <w:p>
+      <w:pPr>
+        <w:pStyle w:val="Sous-titre"/>
+      </w:pPr>
+      <w:r>
+        <w:t>Corpulences</w:t>
+      </w:r>
+    </w:p>
+    <w:p>
+      <w:r>
+        <w:t>[GET]</w:t>
+      </w:r>
+      <w:r>
+        <w:t xml:space="preserve"> Corpulences</w:t>
+      </w:r>
+    </w:p>
+    <w:p>
+      <w:r>
+        <w:t xml:space="preserve">Permet de récupérer la liste des </w:t>
+      </w:r>
+      <w:r>
+        <w:t>c</w:t>
+      </w:r>
+      <w:r>
+        <w:t>orpulences</w:t>
+      </w:r>
+      <w:r>
+        <w:t>.</w:t>
+      </w:r>
+    </w:p>
+    <w:p>
+      <w:r>
+        <w:t>[GET]</w:t>
+      </w:r>
+      <w:r>
+        <w:t xml:space="preserve"> Corpulences</w:t>
+      </w:r>
+      <w:proofErr w:type="gramStart"/>
+      <w:r>
+        <w:t>/{</w:t>
+      </w:r>
+      <w:proofErr w:type="gramEnd"/>
+      <w:r>
+        <w:t>id}</w:t>
+      </w:r>
+    </w:p>
+    <w:p>
+      <w:r>
+        <w:t xml:space="preserve">Permet de récupérer </w:t>
+      </w:r>
+      <w:r>
+        <w:t xml:space="preserve">une </w:t>
+      </w:r>
+      <w:r>
+        <w:t>c</w:t>
+      </w:r>
+      <w:r>
+        <w:t>orpulence</w:t>
+      </w:r>
+      <w:r>
+        <w:t xml:space="preserve"> défini par son id.</w:t>
+      </w:r>
+    </w:p>
+    <w:p>
+      <w:r>
+        <w:t>[PUT]</w:t>
+      </w:r>
+      <w:r>
+        <w:t xml:space="preserve"> </w:t>
+      </w:r>
+      <w:r>
+        <w:t>Corpulences</w:t>
+      </w:r>
+      <w:proofErr w:type="gramStart"/>
+      <w:r>
+        <w:t>/{</w:t>
+      </w:r>
+      <w:proofErr w:type="gramEnd"/>
+      <w:r>
+        <w:t>id}</w:t>
+      </w:r>
+    </w:p>
+    <w:p>
+      <w:r>
+        <w:t>Permet de modifier une c</w:t>
+      </w:r>
+      <w:r>
+        <w:t xml:space="preserve">orpulence </w:t>
+      </w:r>
+      <w:r>
+        <w:t>défini par son id.</w:t>
+      </w:r>
+    </w:p>
+    <w:p>
+      <w:r>
+        <w:t>[POST]</w:t>
+      </w:r>
+      <w:r>
+        <w:t xml:space="preserve"> </w:t>
+      </w:r>
+      <w:r>
+        <w:t>Corpulences</w:t>
+      </w:r>
+    </w:p>
+    <w:p>
+      <w:r>
+        <w:t>Permet d'ajouter une c</w:t>
+      </w:r>
+      <w:r>
+        <w:t>orpulence.</w:t>
+      </w:r>
+    </w:p>
+    <w:p>
+      <w:r>
+        <w:t>[DELETE]</w:t>
+      </w:r>
+      <w:r>
+        <w:t xml:space="preserve"> </w:t>
+      </w:r>
+      <w:r>
+        <w:t>Corpulences</w:t>
+      </w:r>
+      <w:proofErr w:type="gramStart"/>
+      <w:r>
+        <w:t>/{</w:t>
+      </w:r>
+      <w:proofErr w:type="gramEnd"/>
+      <w:r>
+        <w:t>id}</w:t>
+      </w:r>
+    </w:p>
+    <w:p>
+      <w:r>
+        <w:t>Permet de supprimer une c</w:t>
+      </w:r>
+      <w:r>
+        <w:t xml:space="preserve">orpulence </w:t>
+      </w:r>
+      <w:r>
+        <w:t>défini par son id.</w:t>
+      </w:r>
+    </w:p>
+    <w:p/>
+    <w:p/>
+    <w:p>
+      <w:pPr>
+        <w:pStyle w:val="Sous-titre"/>
+      </w:pPr>
+      <w:r>
+        <w:t>Data</w:t>
+      </w:r>
+    </w:p>
+    <w:p>
+      <w:r>
+        <w:t>[GET]</w:t>
+      </w:r>
+      <w:r>
+        <w:t xml:space="preserve"> </w:t>
+      </w:r>
+      <w:r>
+        <w:t>Data/</w:t>
+      </w:r>
+      <w:proofErr w:type="spellStart"/>
+      <w:r>
+        <w:t>sex</w:t>
+      </w:r>
+      <w:proofErr w:type="spellEnd"/>
+    </w:p>
+    <w:p>
+      <w:r>
+        <w:t xml:space="preserve">Permet de récupérer la liste des </w:t>
+      </w:r>
+      <w:r>
+        <w:t>sexes.</w:t>
+      </w:r>
+    </w:p>
+    <w:p>
+      <w:r>
+        <w:t>[GET]</w:t>
+      </w:r>
+      <w:r>
+        <w:t xml:space="preserve"> </w:t>
+      </w:r>
+      <w:r>
+        <w:t>Data/</w:t>
+      </w:r>
+      <w:r>
+        <w:t>corpulences</w:t>
+      </w:r>
+    </w:p>
+    <w:p>
+      <w:r>
+        <w:t xml:space="preserve">Permet de récupérer la liste des </w:t>
+      </w:r>
+      <w:r>
+        <w:t>corpulences</w:t>
+      </w:r>
+      <w:r>
+        <w:t>.</w:t>
+      </w:r>
+    </w:p>
+    <w:p>
+      <w:r>
+        <w:t>[GET]</w:t>
+      </w:r>
+      <w:r>
+        <w:t xml:space="preserve"> </w:t>
+      </w:r>
+      <w:r>
+        <w:t>Data/</w:t>
+      </w:r>
+      <w:r>
+        <w:t>religions</w:t>
+      </w:r>
+    </w:p>
+    <w:p>
+      <w:r>
+        <w:t xml:space="preserve">Permet de récupérer la liste des </w:t>
+      </w:r>
+      <w:r>
+        <w:t>religions</w:t>
+      </w:r>
+      <w:r>
+        <w:t>.</w:t>
+      </w:r>
+    </w:p>
+    <w:p>
+      <w:r>
+        <w:t>[GET]</w:t>
+      </w:r>
+      <w:r>
+        <w:t xml:space="preserve"> </w:t>
+      </w:r>
+      <w:r>
+        <w:t>Data/</w:t>
+      </w:r>
+      <w:r>
+        <w:t>profils</w:t>
+      </w:r>
+    </w:p>
+    <w:p>
+      <w:r>
+        <w:t xml:space="preserve">Permet de récupérer la liste des </w:t>
+      </w:r>
+      <w:r>
+        <w:t>profils</w:t>
+      </w:r>
+      <w:r>
+        <w:t>.</w:t>
+      </w:r>
+    </w:p>
+    <w:p>
+      <w:r>
+        <w:t>[GET]</w:t>
+      </w:r>
+      <w:r>
+        <w:t xml:space="preserve"> </w:t>
+      </w:r>
+      <w:r>
+        <w:t>Data/</w:t>
+      </w:r>
+      <w:proofErr w:type="spellStart"/>
+      <w:r>
+        <w:t>hairsize</w:t>
+      </w:r>
+      <w:proofErr w:type="spellEnd"/>
+    </w:p>
+    <w:p>
+      <w:r>
+        <w:t xml:space="preserve">Permet de récupérer la liste des </w:t>
+      </w:r>
+      <w:r>
+        <w:t>tailles de cheveux</w:t>
+      </w:r>
+      <w:r>
+        <w:t>.</w:t>
+      </w:r>
+    </w:p>
+    <w:p>
+      <w:r>
+        <w:t>[GET]</w:t>
+      </w:r>
+      <w:r>
+        <w:t xml:space="preserve"> </w:t>
+      </w:r>
+      <w:r>
+        <w:t>Data/</w:t>
+      </w:r>
+      <w:proofErr w:type="spellStart"/>
+      <w:r>
+        <w:t>sexuality</w:t>
+      </w:r>
+      <w:proofErr w:type="spellEnd"/>
+    </w:p>
+    <w:p>
+      <w:r>
+        <w:t xml:space="preserve">Permet de récupérer la liste des </w:t>
+      </w:r>
+      <w:r>
+        <w:t>sexualités</w:t>
+      </w:r>
+      <w:r>
+        <w:t>.</w:t>
       </w:r>
     </w:p>
     <w:p>
       <w:r>
         <w:lastRenderedPageBreak/>
-        <w:t>[GET]Admin/</w:t>
-      </w:r>
-      <w:proofErr w:type="spellStart"/>
-      <w:r>
-        <w:t>Details</w:t>
-      </w:r>
-      <w:proofErr w:type="spellEnd"/>
+        <w:t>[GET]</w:t>
+      </w:r>
+      <w:r>
+        <w:t xml:space="preserve"> </w:t>
+      </w:r>
+      <w:r>
+        <w:t>Data/</w:t>
+      </w:r>
+      <w:proofErr w:type="spellStart"/>
+      <w:r>
+        <w:t>hairColor</w:t>
+      </w:r>
+      <w:proofErr w:type="spellEnd"/>
+    </w:p>
+    <w:p>
+      <w:r>
+        <w:t xml:space="preserve">Permet de récupérer la liste des </w:t>
+      </w:r>
+      <w:r>
+        <w:t>couleurs de cheveux</w:t>
+      </w:r>
+      <w:r>
+        <w:t>.</w:t>
+      </w:r>
+    </w:p>
+    <w:p>
+      <w:r>
+        <w:t>[GET]</w:t>
+      </w:r>
+      <w:r>
+        <w:t xml:space="preserve"> </w:t>
+      </w:r>
+      <w:r>
+        <w:t>Data/</w:t>
+      </w:r>
+      <w:proofErr w:type="spellStart"/>
+      <w:r>
+        <w:t>subscription</w:t>
+      </w:r>
+      <w:proofErr w:type="spellEnd"/>
+    </w:p>
+    <w:p>
+      <w:r>
+        <w:t xml:space="preserve">Permet de récupérer la liste des </w:t>
+      </w:r>
+      <w:r>
+        <w:t>abonnements</w:t>
+      </w:r>
+      <w:r>
+        <w:t>.</w:t>
+      </w:r>
+    </w:p>
+    <w:p>
+      <w:r>
+        <w:t>[GET]</w:t>
+      </w:r>
+      <w:r>
+        <w:t xml:space="preserve"> </w:t>
+      </w:r>
+      <w:r>
+        <w:t>Data/</w:t>
+      </w:r>
+      <w:r>
+        <w:t>styles</w:t>
+      </w:r>
+    </w:p>
+    <w:p>
+      <w:r>
+        <w:t xml:space="preserve">Permet de récupérer la liste des </w:t>
+      </w:r>
+      <w:r>
+        <w:t>styles</w:t>
+      </w:r>
+      <w:r>
+        <w:t>.</w:t>
+      </w:r>
+    </w:p>
+    <w:p>
+      <w:r>
+        <w:t>[GET]</w:t>
+      </w:r>
+      <w:r>
+        <w:t xml:space="preserve"> </w:t>
+      </w:r>
+      <w:r>
+        <w:t>Data/</w:t>
+      </w:r>
+      <w:proofErr w:type="spellStart"/>
+      <w:r>
+        <w:t>userSubscription</w:t>
+      </w:r>
+      <w:proofErr w:type="spellEnd"/>
+    </w:p>
+    <w:p>
+      <w:r>
+        <w:t xml:space="preserve">Permet de récupérer la liste des </w:t>
+      </w:r>
+      <w:r>
+        <w:t>abonnements utilisés</w:t>
+      </w:r>
+      <w:r>
+        <w:t>.</w:t>
+      </w:r>
+    </w:p>
+    <w:p>
+      <w:r>
+        <w:t>[GET]</w:t>
+      </w:r>
+      <w:r>
+        <w:t xml:space="preserve"> </w:t>
+      </w:r>
+      <w:r>
+        <w:t>Data/</w:t>
+      </w:r>
+      <w:proofErr w:type="spellStart"/>
+      <w:r>
+        <w:t>BotCommands</w:t>
+      </w:r>
+      <w:proofErr w:type="spellEnd"/>
+    </w:p>
+    <w:p>
+      <w:r>
+        <w:t xml:space="preserve">Permet de récupérer la liste des </w:t>
+      </w:r>
+      <w:r>
+        <w:t>commandes du bot</w:t>
+      </w:r>
+      <w:r>
+        <w:t>.</w:t>
+      </w:r>
+    </w:p>
+    <w:p/>
+    <w:p/>
+    <w:p/>
+    <w:p/>
+    <w:p>
+      <w:pPr>
+        <w:pStyle w:val="Sous-titre"/>
+      </w:pPr>
+      <w:proofErr w:type="spellStart"/>
+      <w:r>
+        <w:t>Hair</w:t>
+      </w:r>
+      <w:proofErr w:type="spellEnd"/>
+      <w:r>
+        <w:t xml:space="preserve"> </w:t>
+      </w:r>
+      <w:proofErr w:type="spellStart"/>
+      <w:r>
+        <w:t>Color</w:t>
+      </w:r>
+      <w:proofErr w:type="spellEnd"/>
+    </w:p>
+    <w:p>
+      <w:r>
+        <w:t>[GET]</w:t>
+      </w:r>
+      <w:r>
+        <w:t xml:space="preserve"> </w:t>
+      </w:r>
+      <w:proofErr w:type="spellStart"/>
+      <w:r>
+        <w:t>HairColors</w:t>
+      </w:r>
+      <w:proofErr w:type="spellEnd"/>
+    </w:p>
+    <w:p>
+      <w:r>
+        <w:t xml:space="preserve">Permet de récupérer la liste des </w:t>
+      </w:r>
+      <w:r>
+        <w:t>couleurs de cheveux</w:t>
+      </w:r>
+      <w:r>
+        <w:t>.</w:t>
+      </w:r>
+    </w:p>
+    <w:p>
+      <w:r>
+        <w:t>[GET]</w:t>
+      </w:r>
+      <w:r>
+        <w:t xml:space="preserve"> </w:t>
+      </w:r>
+      <w:proofErr w:type="spellStart"/>
+      <w:r>
+        <w:t>HairColors</w:t>
+      </w:r>
+      <w:proofErr w:type="spellEnd"/>
+      <w:r>
+        <w:t xml:space="preserve"> </w:t>
+      </w:r>
       <w:proofErr w:type="gramStart"/>
       <w:r>
         <w:t>/{</w:t>
@@ -638,10 +2489,15 @@
     </w:p>
     <w:p>
       <w:r>
-        <w:t>Permet de récupérer les détails d'un utilisateur en passant son id.</w:t>
-      </w:r>
-    </w:p>
-    <w:p/>
+        <w:t xml:space="preserve">Permet de récupérer une </w:t>
+      </w:r>
+      <w:r>
+        <w:t>couleur de cheveux</w:t>
+      </w:r>
+      <w:r>
+        <w:t xml:space="preserve"> défini par son id.</w:t>
+      </w:r>
+    </w:p>
     <w:p>
       <w:r>
         <w:t>[PUT]</w:t>
@@ -649,20 +2505,97 @@
       <w:r>
         <w:t xml:space="preserve"> </w:t>
       </w:r>
-      <w:r>
-        <w:t>Admin/</w:t>
-      </w:r>
-      <w:r>
-        <w:t>Edit</w:t>
-      </w:r>
-    </w:p>
-    <w:p>
-      <w:bookmarkStart w:id="0" w:name="_GoBack"/>
-      <w:bookmarkEnd w:id="0"/>
+      <w:proofErr w:type="spellStart"/>
+      <w:r>
+        <w:t>HairColors</w:t>
+      </w:r>
+      <w:proofErr w:type="spellEnd"/>
+      <w:r>
+        <w:t xml:space="preserve"> </w:t>
+      </w:r>
+      <w:proofErr w:type="gramStart"/>
+      <w:r>
+        <w:t>/{</w:t>
+      </w:r>
+      <w:proofErr w:type="gramEnd"/>
+      <w:r>
+        <w:t>id}</w:t>
+      </w:r>
+    </w:p>
+    <w:p>
+      <w:r>
+        <w:t xml:space="preserve">Permet de modifier une </w:t>
+      </w:r>
+      <w:r>
+        <w:t>couleur de cheveux</w:t>
+      </w:r>
+      <w:r>
+        <w:t xml:space="preserve"> défini par son id.</w:t>
+      </w:r>
+    </w:p>
+    <w:p>
+      <w:r>
+        <w:t>[POST]</w:t>
+      </w:r>
+      <w:r>
+        <w:t xml:space="preserve"> </w:t>
+      </w:r>
+      <w:proofErr w:type="spellStart"/>
+      <w:r>
+        <w:t>HairColors</w:t>
+      </w:r>
+      <w:proofErr w:type="spellEnd"/>
+    </w:p>
+    <w:p>
+      <w:r>
+        <w:t xml:space="preserve">Permet d'ajouter une </w:t>
+      </w:r>
+      <w:r>
+        <w:t>couleur de cheveux</w:t>
+      </w:r>
+      <w:r>
+        <w:t>.</w:t>
+      </w:r>
+    </w:p>
+    <w:p>
+      <w:r>
+        <w:t>[DELETE]</w:t>
+      </w:r>
+      <w:r>
+        <w:t xml:space="preserve"> </w:t>
+      </w:r>
+      <w:proofErr w:type="spellStart"/>
+      <w:r>
+        <w:t>HairColors</w:t>
+      </w:r>
+      <w:proofErr w:type="spellEnd"/>
+      <w:r>
+        <w:t xml:space="preserve"> </w:t>
+      </w:r>
+      <w:proofErr w:type="gramStart"/>
+      <w:r>
+        <w:t>/{</w:t>
+      </w:r>
+      <w:proofErr w:type="gramEnd"/>
+      <w:r>
+        <w:t>id}</w:t>
+      </w:r>
+    </w:p>
+    <w:p>
+      <w:r>
+        <w:t xml:space="preserve">Permet de supprimer une </w:t>
+      </w:r>
+      <w:r>
+        <w:t>couleur de cheveux</w:t>
+      </w:r>
+      <w:r>
+        <w:t xml:space="preserve"> défini par son id.</w:t>
+      </w:r>
     </w:p>
     <w:p/>
     <w:p/>
     <w:sectPr>
+      <w:footerReference w:type="default" r:id="rId9"/>
       <w:pgSz w:w="11906" w:h="16838"/>
       <w:pgMar w:top="1417" w:right="1417" w:bottom="1417" w:left="1417" w:header="708" w:footer="708" w:gutter="0"/>
       <w:cols w:space="708"/>
@@ -695,6 +2628,52 @@
     </w:p>
   </w:endnote>
 </w:endnotes>
+</file>
+
+<file path=word/footer1.xml><?xml version="1.0" encoding="utf-8"?>
+<w:ftr xmlns:wpc="http://schemas.microsoft.com/office/word/2010/wordprocessingCanvas" xmlns:mc="http://schemas.openxmlformats.org/markup-compatibility/2006" xmlns:o="urn:schemas-microsoft-com:office:office" xmlns:r="http://schemas.openxmlformats.org/officeDocument/2006/relationships" xmlns:m="http://schemas.openxmlformats.org/officeDocument/2006/math" xmlns:v="urn:schemas-microsoft-com:vml" xmlns:wp14="http://schemas.microsoft.com/office/word/2010/wordprocessingDrawing" xmlns:wp="http://schemas.openxmlformats.org/drawingml/2006/wordprocessingDrawing" xmlns:w10="urn:schemas-microsoft-com:office:word" xmlns:w="http://schemas.openxmlformats.org/wordprocessingml/2006/main" xmlns:w14="http://schemas.microsoft.com/office/word/2010/wordml" xmlns:wpg="http://schemas.microsoft.com/office/word/2010/wordprocessingGroup" xmlns:wpi="http://schemas.microsoft.com/office/word/2010/wordprocessingInk" xmlns:wne="http://schemas.microsoft.com/office/word/2006/wordml" xmlns:wps="http://schemas.microsoft.com/office/word/2010/wordprocessingShape" mc:Ignorable="w14 wp14">
+  <w:sdt>
+    <w:sdtPr>
+      <w:id w:val="-713419668"/>
+      <w:docPartObj>
+        <w:docPartGallery w:val="Page Numbers (Bottom of Page)"/>
+        <w:docPartUnique/>
+      </w:docPartObj>
+    </w:sdtPr>
+    <w:sdtContent>
+      <w:p>
+        <w:pPr>
+          <w:pStyle w:val="Pieddepage"/>
+          <w:jc w:val="center"/>
+        </w:pPr>
+        <w:r>
+          <w:fldChar w:fldCharType="begin"/>
+        </w:r>
+        <w:r>
+          <w:instrText>PAGE   \* MERGEFORMAT</w:instrText>
+        </w:r>
+        <w:r>
+          <w:fldChar w:fldCharType="separate"/>
+        </w:r>
+        <w:r>
+          <w:rPr>
+            <w:noProof/>
+            <w:lang w:val="fr-FR"/>
+          </w:rPr>
+          <w:t>2</w:t>
+        </w:r>
+        <w:r>
+          <w:fldChar w:fldCharType="end"/>
+        </w:r>
+      </w:p>
+    </w:sdtContent>
+  </w:sdt>
+  <w:p>
+    <w:pPr>
+      <w:pStyle w:val="Pieddepage"/>
+    </w:pPr>
+  </w:p>
+</w:ftr>
 </file>
 
 <file path=word/footnotes.xml><?xml version="1.0" encoding="utf-8"?>
@@ -1092,6 +3071,64 @@
       <w:szCs w:val="24"/>
     </w:rPr>
   </w:style>
+  <w:style w:type="paragraph" w:styleId="TM1">
+    <w:name w:val="toc 1"/>
+    <w:basedOn w:val="Normal"/>
+    <w:next w:val="Normal"/>
+    <w:autoRedefine/>
+    <w:uiPriority w:val="39"/>
+    <w:unhideWhenUsed/>
+    <w:rsid w:val="00E80C18"/>
+    <w:pPr>
+      <w:spacing w:after="100"/>
+    </w:pPr>
+  </w:style>
+  <w:style w:type="paragraph" w:styleId="En-ttedetabledesmatires">
+    <w:name w:val="TOC Heading"/>
+    <w:basedOn w:val="Titre1"/>
+    <w:next w:val="Normal"/>
+    <w:uiPriority w:val="39"/>
+    <w:semiHidden/>
+    <w:unhideWhenUsed/>
+    <w:qFormat/>
+    <w:rsid w:val="00E80C18"/>
+    <w:pPr>
+      <w:outlineLvl w:val="9"/>
+    </w:pPr>
+    <w:rPr>
+      <w:lang w:eastAsia="fr-CH"/>
+    </w:rPr>
+  </w:style>
+  <w:style w:type="paragraph" w:styleId="Textedebulles">
+    <w:name w:val="Balloon Text"/>
+    <w:basedOn w:val="Normal"/>
+    <w:link w:val="TextedebullesCar"/>
+    <w:uiPriority w:val="99"/>
+    <w:semiHidden/>
+    <w:unhideWhenUsed/>
+    <w:rsid w:val="00E80C18"/>
+    <w:pPr>
+      <w:spacing w:after="0" w:line="240" w:lineRule="auto"/>
+    </w:pPr>
+    <w:rPr>
+      <w:rFonts w:ascii="Tahoma" w:hAnsi="Tahoma" w:cs="Tahoma"/>
+      <w:sz w:val="16"/>
+      <w:szCs w:val="16"/>
+    </w:rPr>
+  </w:style>
+  <w:style w:type="character" w:customStyle="1" w:styleId="TextedebullesCar">
+    <w:name w:val="Texte de bulles Car"/>
+    <w:basedOn w:val="Policepardfaut"/>
+    <w:link w:val="Textedebulles"/>
+    <w:uiPriority w:val="99"/>
+    <w:semiHidden/>
+    <w:rsid w:val="00E80C18"/>
+    <w:rPr>
+      <w:rFonts w:ascii="Tahoma" w:hAnsi="Tahoma" w:cs="Tahoma"/>
+      <w:sz w:val="16"/>
+      <w:szCs w:val="16"/>
+    </w:rPr>
+  </w:style>
 </w:styles>
 </file>
 
@@ -1463,6 +3500,64 @@
       <w:spacing w:val="15"/>
       <w:sz w:val="24"/>
       <w:szCs w:val="24"/>
+    </w:rPr>
+  </w:style>
+  <w:style w:type="paragraph" w:styleId="TM1">
+    <w:name w:val="toc 1"/>
+    <w:basedOn w:val="Normal"/>
+    <w:next w:val="Normal"/>
+    <w:autoRedefine/>
+    <w:uiPriority w:val="39"/>
+    <w:unhideWhenUsed/>
+    <w:rsid w:val="00E80C18"/>
+    <w:pPr>
+      <w:spacing w:after="100"/>
+    </w:pPr>
+  </w:style>
+  <w:style w:type="paragraph" w:styleId="En-ttedetabledesmatires">
+    <w:name w:val="TOC Heading"/>
+    <w:basedOn w:val="Titre1"/>
+    <w:next w:val="Normal"/>
+    <w:uiPriority w:val="39"/>
+    <w:semiHidden/>
+    <w:unhideWhenUsed/>
+    <w:qFormat/>
+    <w:rsid w:val="00E80C18"/>
+    <w:pPr>
+      <w:outlineLvl w:val="9"/>
+    </w:pPr>
+    <w:rPr>
+      <w:lang w:eastAsia="fr-CH"/>
+    </w:rPr>
+  </w:style>
+  <w:style w:type="paragraph" w:styleId="Textedebulles">
+    <w:name w:val="Balloon Text"/>
+    <w:basedOn w:val="Normal"/>
+    <w:link w:val="TextedebullesCar"/>
+    <w:uiPriority w:val="99"/>
+    <w:semiHidden/>
+    <w:unhideWhenUsed/>
+    <w:rsid w:val="00E80C18"/>
+    <w:pPr>
+      <w:spacing w:after="0" w:line="240" w:lineRule="auto"/>
+    </w:pPr>
+    <w:rPr>
+      <w:rFonts w:ascii="Tahoma" w:hAnsi="Tahoma" w:cs="Tahoma"/>
+      <w:sz w:val="16"/>
+      <w:szCs w:val="16"/>
+    </w:rPr>
+  </w:style>
+  <w:style w:type="character" w:customStyle="1" w:styleId="TextedebullesCar">
+    <w:name w:val="Texte de bulles Car"/>
+    <w:basedOn w:val="Policepardfaut"/>
+    <w:link w:val="Textedebulles"/>
+    <w:uiPriority w:val="99"/>
+    <w:semiHidden/>
+    <w:rsid w:val="00E80C18"/>
+    <w:rPr>
+      <w:rFonts w:ascii="Tahoma" w:hAnsi="Tahoma" w:cs="Tahoma"/>
+      <w:sz w:val="16"/>
+      <w:szCs w:val="16"/>
     </w:rPr>
   </w:style>
 </w:styles>
@@ -1751,4 +3846,16 @@
   <a:objectDefaults/>
   <a:extraClrSchemeLst/>
 </a:theme>
+</file>
+
+<file path=customXml/item1.xml><?xml version="1.0" encoding="utf-8"?>
+<b:Sources xmlns:b="http://schemas.openxmlformats.org/officeDocument/2006/bibliography" xmlns="http://schemas.openxmlformats.org/officeDocument/2006/bibliography" SelectedStyle="\APA.XSL" StyleName="APA"/>
+</file>
+
+<file path=customXml/itemProps1.xml><?xml version="1.0" encoding="utf-8"?>
+<ds:datastoreItem xmlns:ds="http://schemas.openxmlformats.org/officeDocument/2006/customXml" ds:itemID="{F3E0F62D-FC68-4AFF-AA03-BE89803C0684}">
+  <ds:schemaRefs>
+    <ds:schemaRef ds:uri="http://schemas.openxmlformats.org/officeDocument/2006/bibliography"/>
+  </ds:schemaRefs>
+</ds:datastoreItem>
 </file>
</xml_diff>